<commit_message>
fix: update ARI questions
</commit_message>
<xml_diff>
--- a/public/materials/funding/2020-ari-sfy21/SFY21ARINOFOQuestions.docx
+++ b/public/materials/funding/2020-ari-sfy21/SFY21ARINOFOQuestions.docx
@@ -11,8 +11,6 @@
           <w:szCs w:val="24"/>
         </w:rPr>
       </w:pPr>
-      <w:bookmarkStart w:id="0" w:name="_GoBack"/>
-      <w:bookmarkEnd w:id="0"/>
       <w:r>
         <w:rPr>
           <w:rFonts w:ascii="Times New Roman" w:hAnsi="Times New Roman" w:cs="Times New Roman"/>
@@ -132,7 +130,7 @@
         </w:rPr>
         <w:t xml:space="preserve">the </w:t>
       </w:r>
-      <w:hyperlink r:id="rId6" w:history="1">
+      <w:hyperlink r:id="rId7" w:history="1">
         <w:r>
           <w:rPr>
             <w:rStyle w:val="Hyperlink"/>
@@ -233,19 +231,28 @@
     </w:p>
     <w:p>
       <w:r>
-        <w:t>We will be submitting an application for renewal. I was wondering if there are restrictions on what to request for the budget total? I was not certain if we were limited to at-level funding from SFY20 or if any amount could be requested as long as it is cost-effective.</w:t>
-      </w:r>
-    </w:p>
-    <w:p>
-      <w:pPr>
-        <w:rPr>
-          <w:rFonts w:ascii="Times New Roman" w:hAnsi="Times New Roman" w:cs="Times New Roman"/>
-          <w:sz w:val="24"/>
-          <w:szCs w:val="24"/>
-        </w:rPr>
-      </w:pPr>
-    </w:p>
-    <w:p>
+        <w:t xml:space="preserve">We will be </w:t>
+      </w:r>
+      <w:proofErr w:type="gramStart"/>
+      <w:r>
+        <w:t>submitting an application</w:t>
+      </w:r>
+      <w:proofErr w:type="gramEnd"/>
+      <w:r>
+        <w:t xml:space="preserve"> for renewal. I was wondering if there are restrictions on what to request for the budget total? I was not certain if we were limited to at-level funding from SFY20 or if any amount could be requested as long as it is cost-effective.</w:t>
+      </w:r>
+    </w:p>
+    <w:p>
+      <w:pPr>
+        <w:rPr>
+          <w:rFonts w:ascii="Times New Roman" w:hAnsi="Times New Roman" w:cs="Times New Roman"/>
+          <w:sz w:val="24"/>
+          <w:szCs w:val="24"/>
+        </w:rPr>
+      </w:pPr>
+    </w:p>
+    <w:p>
+      <w:bookmarkStart w:id="0" w:name="_Hlk35939199"/>
       <w:r>
         <w:rPr>
           <w:rFonts w:ascii="Times New Roman" w:hAnsi="Times New Roman" w:cs="Times New Roman"/>
@@ -463,6 +470,7 @@
         <w:t>.</w:t>
       </w:r>
     </w:p>
+    <w:bookmarkEnd w:id="0"/>
     <w:p/>
     <w:p/>
     <w:p>
@@ -512,7 +520,7 @@
         </w:rPr>
         <w:t xml:space="preserve"> of the </w:t>
       </w:r>
-      <w:hyperlink r:id="rId7" w:history="1">
+      <w:hyperlink r:id="rId8" w:history="1">
         <w:r>
           <w:rPr>
             <w:rStyle w:val="Hyperlink"/>
@@ -852,7 +860,25 @@
           <w:sz w:val="24"/>
           <w:szCs w:val="24"/>
         </w:rPr>
-        <w:t xml:space="preserve"> All information will be taken into account during the application review process.</w:t>
+        <w:t xml:space="preserve"> All information will be </w:t>
+      </w:r>
+      <w:proofErr w:type="gramStart"/>
+      <w:r>
+        <w:rPr>
+          <w:rFonts w:ascii="Times New Roman" w:hAnsi="Times New Roman" w:cs="Times New Roman"/>
+          <w:sz w:val="24"/>
+          <w:szCs w:val="24"/>
+        </w:rPr>
+        <w:t>taken into account</w:t>
+      </w:r>
+      <w:proofErr w:type="gramEnd"/>
+      <w:r>
+        <w:rPr>
+          <w:rFonts w:ascii="Times New Roman" w:hAnsi="Times New Roman" w:cs="Times New Roman"/>
+          <w:sz w:val="24"/>
+          <w:szCs w:val="24"/>
+        </w:rPr>
+        <w:t xml:space="preserve"> during the application review process.</w:t>
       </w:r>
     </w:p>
     <w:p/>
@@ -994,7 +1020,25 @@
           <w:sz w:val="24"/>
           <w:szCs w:val="24"/>
         </w:rPr>
-        <w:t>All information will be taken into account during the application review process.</w:t>
+        <w:t xml:space="preserve">All information will be </w:t>
+      </w:r>
+      <w:proofErr w:type="gramStart"/>
+      <w:r>
+        <w:rPr>
+          <w:rFonts w:ascii="Times New Roman" w:hAnsi="Times New Roman" w:cs="Times New Roman"/>
+          <w:sz w:val="24"/>
+          <w:szCs w:val="24"/>
+        </w:rPr>
+        <w:t>taken into account</w:t>
+      </w:r>
+      <w:proofErr w:type="gramEnd"/>
+      <w:r>
+        <w:rPr>
+          <w:rFonts w:ascii="Times New Roman" w:hAnsi="Times New Roman" w:cs="Times New Roman"/>
+          <w:sz w:val="24"/>
+          <w:szCs w:val="24"/>
+        </w:rPr>
+        <w:t xml:space="preserve"> during the application review process.</w:t>
       </w:r>
     </w:p>
     <w:p>
@@ -1116,7 +1160,15 @@
         <w:pStyle w:val="PlainText"/>
       </w:pPr>
       <w:r>
-        <w:t>Are we considered a new or continuation under type of application in the Uniform Application for Grant Assistance. We have been a continuation, but with the new format is it different?</w:t>
+        <w:t xml:space="preserve">Are we considered a new or continuation under type of application in the Uniform Application for Grant </w:t>
+      </w:r>
+      <w:proofErr w:type="gramStart"/>
+      <w:r>
+        <w:t>Assistance.</w:t>
+      </w:r>
+      <w:proofErr w:type="gramEnd"/>
+      <w:r>
+        <w:t xml:space="preserve"> We have been a continuation, but with the new format is it different?</w:t>
       </w:r>
     </w:p>
     <w:p>
@@ -1380,6 +1432,8 @@
         </w:rPr>
         <w:t xml:space="preserve">. </w:t>
       </w:r>
+      <w:bookmarkStart w:id="2" w:name="_GoBack"/>
+      <w:bookmarkEnd w:id="2"/>
       <w:r>
         <w:rPr>
           <w:rFonts w:ascii="Times New Roman" w:hAnsi="Times New Roman" w:cs="Times New Roman"/>
@@ -1390,13 +1444,808 @@
       </w:r>
       <w:bookmarkEnd w:id="1"/>
     </w:p>
+    <w:p>
+      <w:pPr>
+        <w:rPr>
+          <w:rFonts w:ascii="Times New Roman" w:hAnsi="Times New Roman" w:cs="Times New Roman"/>
+          <w:sz w:val="24"/>
+          <w:szCs w:val="24"/>
+        </w:rPr>
+      </w:pPr>
+    </w:p>
+    <w:p>
+      <w:pPr>
+        <w:rPr>
+          <w:rFonts w:ascii="Times New Roman" w:hAnsi="Times New Roman" w:cs="Times New Roman"/>
+          <w:sz w:val="24"/>
+          <w:szCs w:val="24"/>
+        </w:rPr>
+      </w:pPr>
+      <w:r>
+        <w:rPr>
+          <w:rFonts w:ascii="Times New Roman" w:hAnsi="Times New Roman" w:cs="Times New Roman"/>
+          <w:sz w:val="24"/>
+          <w:szCs w:val="24"/>
+          <w:u w:val="single"/>
+        </w:rPr>
+        <w:t>Round 3</w:t>
+      </w:r>
+      <w:r>
+        <w:rPr>
+          <w:rFonts w:ascii="Times New Roman" w:hAnsi="Times New Roman" w:cs="Times New Roman"/>
+          <w:sz w:val="24"/>
+          <w:szCs w:val="24"/>
+        </w:rPr>
+        <w:t>:</w:t>
+      </w:r>
+    </w:p>
+    <w:p>
+      <w:pPr>
+        <w:rPr>
+          <w:rFonts w:ascii="Times New Roman" w:hAnsi="Times New Roman" w:cs="Times New Roman"/>
+          <w:sz w:val="24"/>
+          <w:szCs w:val="24"/>
+        </w:rPr>
+      </w:pPr>
+    </w:p>
+    <w:p>
+      <w:pPr>
+        <w:rPr>
+          <w:rFonts w:eastAsia="Times New Roman"/>
+          <w:color w:val="000000"/>
+        </w:rPr>
+      </w:pPr>
+      <w:r>
+        <w:rPr>
+          <w:rFonts w:eastAsia="Times New Roman"/>
+          <w:color w:val="000000"/>
+        </w:rPr>
+        <w:t>3/19/2020</w:t>
+      </w:r>
+    </w:p>
+    <w:p>
+      <w:pPr>
+        <w:rPr>
+          <w:rFonts w:eastAsia="Times New Roman"/>
+          <w:color w:val="000000"/>
+        </w:rPr>
+      </w:pPr>
+      <w:r>
+        <w:rPr>
+          <w:rFonts w:eastAsia="Times New Roman"/>
+          <w:color w:val="000000"/>
+        </w:rPr>
+        <w:t>On 3a of the Narrative, we are asked to complete the table using Eligibility Tables provided. There are 5 counties encompassed in our grant funding request. Should we create a table for each county or average the five figures for each category in 2017-2019?</w:t>
+      </w:r>
+    </w:p>
+    <w:p>
+      <w:pPr>
+        <w:rPr>
+          <w:rFonts w:ascii="Times New Roman" w:hAnsi="Times New Roman" w:cs="Times New Roman"/>
+          <w:sz w:val="24"/>
+          <w:szCs w:val="24"/>
+        </w:rPr>
+      </w:pPr>
+    </w:p>
+    <w:p>
+      <w:pPr>
+        <w:rPr>
+          <w:rFonts w:ascii="Times New Roman" w:hAnsi="Times New Roman" w:cstheme="minorBidi"/>
+          <w:sz w:val="24"/>
+        </w:rPr>
+      </w:pPr>
+      <w:r>
+        <w:rPr>
+          <w:rFonts w:ascii="Times New Roman" w:hAnsi="Times New Roman" w:cstheme="minorBidi"/>
+          <w:sz w:val="24"/>
+        </w:rPr>
+        <w:t>In the interest of space, provide the five-county totals and averages to complete one overall table for the application. However, it is likely that you will find having individual county-level tables useful for internal discussion and planning purposes.</w:t>
+      </w:r>
+    </w:p>
+    <w:p>
+      <w:pPr>
+        <w:rPr>
+          <w:rFonts w:ascii="Times New Roman" w:hAnsi="Times New Roman" w:cs="Times New Roman"/>
+          <w:sz w:val="24"/>
+          <w:szCs w:val="24"/>
+        </w:rPr>
+      </w:pPr>
+    </w:p>
+    <w:p>
+      <w:pPr>
+        <w:rPr>
+          <w:rFonts w:ascii="Times New Roman" w:hAnsi="Times New Roman" w:cs="Times New Roman"/>
+          <w:sz w:val="24"/>
+          <w:szCs w:val="24"/>
+        </w:rPr>
+      </w:pPr>
+    </w:p>
+    <w:p>
+      <w:pPr>
+        <w:rPr>
+          <w:rFonts w:ascii="Times New Roman" w:hAnsi="Times New Roman" w:cs="Times New Roman"/>
+          <w:sz w:val="24"/>
+          <w:szCs w:val="24"/>
+        </w:rPr>
+      </w:pPr>
+    </w:p>
+    <w:p/>
+    <w:p>
+      <w:r>
+        <w:lastRenderedPageBreak/>
+        <w:t>3/19/2020</w:t>
+      </w:r>
+    </w:p>
+    <w:p>
+      <w:bookmarkStart w:id="3" w:name="_Hlk35850305"/>
+      <w:bookmarkStart w:id="4" w:name="_Hlk35871786"/>
+      <w:r>
+        <w:t>Can more than one problem solving court (i.e. a Drug Court and a Mental Health Court) within the same County be funded under the same grant application and agreement?</w:t>
+      </w:r>
+    </w:p>
+    <w:p/>
+    <w:p>
+      <w:pPr>
+        <w:rPr>
+          <w:rFonts w:ascii="Times New Roman" w:hAnsi="Times New Roman" w:cs="Times New Roman"/>
+          <w:sz w:val="24"/>
+          <w:szCs w:val="24"/>
+        </w:rPr>
+      </w:pPr>
+      <w:r>
+        <w:rPr>
+          <w:rFonts w:ascii="Times New Roman" w:hAnsi="Times New Roman" w:cs="Times New Roman"/>
+          <w:sz w:val="24"/>
+          <w:szCs w:val="24"/>
+        </w:rPr>
+        <w:t xml:space="preserve">Yes. An application may include more than one program model, as part of a continuum of </w:t>
+      </w:r>
+      <w:r>
+        <w:rPr>
+          <w:rFonts w:ascii="Times New Roman" w:hAnsi="Times New Roman" w:cs="Times New Roman"/>
+          <w:sz w:val="24"/>
+          <w:szCs w:val="24"/>
+        </w:rPr>
+        <w:t>evidence-based sanctions and treatment alternatives</w:t>
+      </w:r>
+      <w:r>
+        <w:rPr>
+          <w:rFonts w:ascii="Times New Roman" w:hAnsi="Times New Roman" w:cs="Times New Roman"/>
+          <w:sz w:val="24"/>
+          <w:szCs w:val="24"/>
+        </w:rPr>
+        <w:t xml:space="preserve"> intended to reduce the number of probation-eligible individuals sent to the Illinois Department of Corrections from the locality</w:t>
+      </w:r>
+      <w:r>
+        <w:rPr>
+          <w:rFonts w:ascii="Times New Roman" w:hAnsi="Times New Roman" w:cs="Times New Roman"/>
+          <w:sz w:val="24"/>
+          <w:szCs w:val="24"/>
+        </w:rPr>
+        <w:t>. Each program model should be clearly defined</w:t>
+      </w:r>
+      <w:r>
+        <w:rPr>
+          <w:rFonts w:ascii="Times New Roman" w:hAnsi="Times New Roman" w:cs="Times New Roman"/>
+          <w:sz w:val="24"/>
+          <w:szCs w:val="24"/>
+        </w:rPr>
+        <w:t xml:space="preserve"> (target population,</w:t>
+      </w:r>
+      <w:r>
+        <w:rPr>
+          <w:rFonts w:ascii="Times New Roman" w:hAnsi="Times New Roman" w:cs="Times New Roman"/>
+          <w:sz w:val="24"/>
+          <w:szCs w:val="24"/>
+        </w:rPr>
+        <w:t xml:space="preserve"> interventions, capacity and service goals). All programs can work </w:t>
+      </w:r>
+      <w:r>
+        <w:rPr>
+          <w:rFonts w:ascii="Times New Roman" w:hAnsi="Times New Roman" w:cs="Times New Roman"/>
+          <w:sz w:val="24"/>
+          <w:szCs w:val="24"/>
+        </w:rPr>
+        <w:t xml:space="preserve">together </w:t>
+      </w:r>
+      <w:r>
+        <w:rPr>
+          <w:rFonts w:ascii="Times New Roman" w:hAnsi="Times New Roman" w:cs="Times New Roman"/>
+          <w:sz w:val="24"/>
+          <w:szCs w:val="24"/>
+        </w:rPr>
+        <w:t xml:space="preserve">toward </w:t>
+      </w:r>
+      <w:r>
+        <w:rPr>
+          <w:rFonts w:ascii="Times New Roman" w:hAnsi="Times New Roman" w:cs="Times New Roman"/>
+          <w:sz w:val="24"/>
+          <w:szCs w:val="24"/>
+        </w:rPr>
+        <w:t>the</w:t>
+      </w:r>
+      <w:r>
+        <w:rPr>
+          <w:rFonts w:ascii="Times New Roman" w:hAnsi="Times New Roman" w:cs="Times New Roman"/>
+          <w:sz w:val="24"/>
+          <w:szCs w:val="24"/>
+        </w:rPr>
+        <w:t xml:space="preserve"> overall 25% reduction goal for the site.</w:t>
+      </w:r>
+    </w:p>
+    <w:bookmarkEnd w:id="3"/>
+    <w:p/>
+    <w:p>
+      <w:bookmarkStart w:id="5" w:name="_Hlk35850114"/>
+    </w:p>
+    <w:p>
+      <w:r>
+        <w:t>Within the budget, can the training of treatment providers, who do not have their salary paid through ARI but who are permanent members of the PSC team, be paid for in-state and/or out of state training related to updated EBP for PSC programs?  How about Judges?</w:t>
+      </w:r>
+    </w:p>
+    <w:p>
+      <w:bookmarkStart w:id="6" w:name="_Hlk35854066"/>
+      <w:bookmarkEnd w:id="5"/>
+    </w:p>
+    <w:p>
+      <w:pPr>
+        <w:pStyle w:val="NormalWeb"/>
+        <w:shd w:val="clear" w:color="auto" w:fill="FFFFFF"/>
+        <w:rPr>
+          <w:rFonts w:ascii="Times New Roman" w:hAnsi="Times New Roman" w:cs="Times New Roman"/>
+          <w:sz w:val="24"/>
+          <w:szCs w:val="24"/>
+        </w:rPr>
+      </w:pPr>
+      <w:r>
+        <w:rPr>
+          <w:rFonts w:ascii="Times New Roman" w:hAnsi="Times New Roman" w:cs="Times New Roman"/>
+          <w:color w:val="000000"/>
+          <w:sz w:val="24"/>
+          <w:szCs w:val="24"/>
+        </w:rPr>
+        <w:t>Generally, ICJIA will not fund conference travel </w:t>
+      </w:r>
+      <w:r>
+        <w:rPr>
+          <w:rFonts w:ascii="Times New Roman" w:hAnsi="Times New Roman" w:cs="Times New Roman"/>
+          <w:sz w:val="24"/>
+          <w:szCs w:val="24"/>
+          <w:bdr w:val="none" w:sz="0" w:space="0" w:color="auto" w:frame="1"/>
+        </w:rPr>
+        <w:t>​or training</w:t>
+      </w:r>
+      <w:r>
+        <w:rPr>
+          <w:rFonts w:ascii="Times New Roman" w:hAnsi="Times New Roman" w:cs="Times New Roman"/>
+          <w:sz w:val="24"/>
+          <w:szCs w:val="24"/>
+        </w:rPr>
+        <w:t xml:space="preserve"> for contractors who are hired for their expertise or specialty. A contracted generalist may be funded if:</w:t>
+      </w:r>
+    </w:p>
+    <w:p>
+      <w:pPr>
+        <w:pStyle w:val="NormalWeb"/>
+        <w:shd w:val="clear" w:color="auto" w:fill="FFFFFF"/>
+        <w:rPr>
+          <w:rFonts w:ascii="Times New Roman" w:hAnsi="Times New Roman" w:cs="Times New Roman"/>
+          <w:color w:val="000000"/>
+          <w:sz w:val="24"/>
+          <w:szCs w:val="24"/>
+        </w:rPr>
+      </w:pPr>
+    </w:p>
+    <w:p>
+      <w:pPr>
+        <w:numPr>
+          <w:ilvl w:val="0"/>
+          <w:numId w:val="2"/>
+        </w:numPr>
+        <w:shd w:val="clear" w:color="auto" w:fill="FFFFFF"/>
+        <w:rPr>
+          <w:rFonts w:ascii="Times New Roman" w:eastAsia="Times New Roman" w:hAnsi="Times New Roman" w:cs="Times New Roman"/>
+          <w:color w:val="000000"/>
+          <w:sz w:val="24"/>
+          <w:szCs w:val="24"/>
+        </w:rPr>
+      </w:pPr>
+      <w:r>
+        <w:rPr>
+          <w:rFonts w:ascii="Times New Roman" w:eastAsia="Times New Roman" w:hAnsi="Times New Roman" w:cs="Times New Roman"/>
+          <w:color w:val="000000"/>
+          <w:sz w:val="24"/>
+          <w:szCs w:val="24"/>
+        </w:rPr>
+        <w:t xml:space="preserve">The </w:t>
+      </w:r>
+      <w:r>
+        <w:rPr>
+          <w:rFonts w:ascii="Times New Roman" w:eastAsia="Times New Roman" w:hAnsi="Times New Roman" w:cs="Times New Roman"/>
+          <w:color w:val="000000"/>
+          <w:sz w:val="24"/>
+          <w:szCs w:val="24"/>
+        </w:rPr>
+        <w:t>individual’s</w:t>
+      </w:r>
+      <w:r>
+        <w:rPr>
+          <w:rFonts w:ascii="Times New Roman" w:eastAsia="Times New Roman" w:hAnsi="Times New Roman" w:cs="Times New Roman"/>
+          <w:color w:val="000000"/>
+          <w:sz w:val="24"/>
+          <w:szCs w:val="24"/>
+        </w:rPr>
+        <w:t xml:space="preserve"> attendance at the conference is reasonable and necessary for his or her work on the program;</w:t>
+      </w:r>
+    </w:p>
+    <w:p>
+      <w:pPr>
+        <w:numPr>
+          <w:ilvl w:val="0"/>
+          <w:numId w:val="2"/>
+        </w:numPr>
+        <w:shd w:val="clear" w:color="auto" w:fill="FFFFFF"/>
+        <w:rPr>
+          <w:rFonts w:ascii="Times New Roman" w:eastAsia="Times New Roman" w:hAnsi="Times New Roman" w:cs="Times New Roman"/>
+          <w:color w:val="000000"/>
+          <w:sz w:val="24"/>
+          <w:szCs w:val="24"/>
+        </w:rPr>
+      </w:pPr>
+      <w:r>
+        <w:rPr>
+          <w:rFonts w:ascii="Times New Roman" w:eastAsia="Times New Roman" w:hAnsi="Times New Roman" w:cs="Times New Roman"/>
+          <w:color w:val="000000"/>
+          <w:sz w:val="24"/>
+          <w:szCs w:val="24"/>
+        </w:rPr>
+        <w:t>There are no in-state conferences that would provide the substantially same content; and</w:t>
+      </w:r>
+    </w:p>
+    <w:p>
+      <w:pPr>
+        <w:numPr>
+          <w:ilvl w:val="0"/>
+          <w:numId w:val="2"/>
+        </w:numPr>
+        <w:shd w:val="clear" w:color="auto" w:fill="FFFFFF"/>
+        <w:rPr>
+          <w:rFonts w:ascii="Times New Roman" w:eastAsia="Times New Roman" w:hAnsi="Times New Roman" w:cs="Times New Roman"/>
+          <w:color w:val="000000"/>
+          <w:sz w:val="24"/>
+          <w:szCs w:val="24"/>
+        </w:rPr>
+      </w:pPr>
+      <w:r>
+        <w:rPr>
+          <w:rFonts w:ascii="Times New Roman" w:eastAsia="Times New Roman" w:hAnsi="Times New Roman" w:cs="Times New Roman"/>
+          <w:color w:val="000000"/>
+          <w:sz w:val="24"/>
+          <w:szCs w:val="24"/>
+        </w:rPr>
+        <w:t xml:space="preserve">Either a) the conference is for the sole benefit of the ICJIA-funded program or b) there is no other source of funding available to use to prorate the </w:t>
+      </w:r>
+      <w:r>
+        <w:rPr>
+          <w:rFonts w:ascii="Times New Roman" w:eastAsia="Times New Roman" w:hAnsi="Times New Roman" w:cs="Times New Roman"/>
+          <w:color w:val="000000"/>
+          <w:sz w:val="24"/>
+          <w:szCs w:val="24"/>
+        </w:rPr>
+        <w:t>individual’s</w:t>
+      </w:r>
+      <w:r>
+        <w:rPr>
+          <w:rFonts w:ascii="Times New Roman" w:eastAsia="Times New Roman" w:hAnsi="Times New Roman" w:cs="Times New Roman"/>
+          <w:color w:val="000000"/>
+          <w:sz w:val="24"/>
+          <w:szCs w:val="24"/>
+        </w:rPr>
+        <w:t xml:space="preserve"> travel.</w:t>
+      </w:r>
+    </w:p>
+    <w:p>
+      <w:pPr>
+        <w:shd w:val="clear" w:color="auto" w:fill="FFFFFF"/>
+        <w:rPr>
+          <w:rFonts w:ascii="Times New Roman" w:eastAsia="Times New Roman" w:hAnsi="Times New Roman" w:cs="Times New Roman"/>
+          <w:color w:val="000000"/>
+          <w:sz w:val="24"/>
+          <w:szCs w:val="24"/>
+        </w:rPr>
+      </w:pPr>
+    </w:p>
+    <w:p>
+      <w:pPr>
+        <w:shd w:val="clear" w:color="auto" w:fill="FFFFFF"/>
+        <w:rPr>
+          <w:rFonts w:ascii="Times New Roman" w:eastAsia="Times New Roman" w:hAnsi="Times New Roman" w:cs="Times New Roman"/>
+          <w:color w:val="000000"/>
+          <w:sz w:val="24"/>
+          <w:szCs w:val="24"/>
+        </w:rPr>
+      </w:pPr>
+      <w:r>
+        <w:rPr>
+          <w:rFonts w:ascii="Times New Roman" w:eastAsia="Times New Roman" w:hAnsi="Times New Roman" w:cs="Times New Roman"/>
+          <w:color w:val="000000"/>
+          <w:sz w:val="24"/>
+          <w:szCs w:val="24"/>
+        </w:rPr>
+        <w:t>The three guidelines above apply to judges’ travel, as well.</w:t>
+      </w:r>
+    </w:p>
+    <w:p/>
+    <w:p/>
+    <w:p>
+      <w:r>
+        <w:t>What charges are included in the eligibility tables under the category “non-violent” sex offense?</w:t>
+      </w:r>
+    </w:p>
+    <w:bookmarkEnd w:id="6"/>
+    <w:p>
+      <w:pPr>
+        <w:rPr>
+          <w:rFonts w:ascii="Times New Roman" w:eastAsia="Times New Roman" w:hAnsi="Times New Roman" w:cs="Times New Roman"/>
+          <w:color w:val="000000"/>
+          <w:sz w:val="24"/>
+          <w:szCs w:val="24"/>
+        </w:rPr>
+      </w:pPr>
+    </w:p>
+    <w:p>
+      <w:pPr>
+        <w:rPr>
+          <w:rFonts w:ascii="Times New Roman" w:eastAsia="Times New Roman" w:hAnsi="Times New Roman" w:cs="Times New Roman"/>
+          <w:color w:val="000000"/>
+          <w:sz w:val="24"/>
+          <w:szCs w:val="24"/>
+        </w:rPr>
+      </w:pPr>
+      <w:r>
+        <w:rPr>
+          <w:rFonts w:ascii="Times New Roman" w:eastAsia="Times New Roman" w:hAnsi="Times New Roman" w:cs="Times New Roman"/>
+          <w:color w:val="000000"/>
+          <w:sz w:val="24"/>
+          <w:szCs w:val="24"/>
+        </w:rPr>
+        <w:t xml:space="preserve">In general, the charges </w:t>
+      </w:r>
+      <w:r>
+        <w:rPr>
+          <w:rFonts w:ascii="Times New Roman" w:eastAsia="Times New Roman" w:hAnsi="Times New Roman" w:cs="Times New Roman"/>
+          <w:color w:val="000000"/>
+          <w:sz w:val="24"/>
+          <w:szCs w:val="24"/>
+        </w:rPr>
+        <w:t>considered</w:t>
+      </w:r>
+      <w:r>
+        <w:rPr>
+          <w:rFonts w:ascii="Times New Roman" w:eastAsia="Times New Roman" w:hAnsi="Times New Roman" w:cs="Times New Roman"/>
+          <w:color w:val="000000"/>
+          <w:sz w:val="24"/>
+          <w:szCs w:val="24"/>
+        </w:rPr>
+        <w:t xml:space="preserve"> “non-violent” sex offenses </w:t>
+      </w:r>
+      <w:r>
+        <w:rPr>
+          <w:rFonts w:ascii="Times New Roman" w:eastAsia="Times New Roman" w:hAnsi="Times New Roman" w:cs="Times New Roman"/>
+          <w:color w:val="000000"/>
+          <w:sz w:val="24"/>
+          <w:szCs w:val="24"/>
+        </w:rPr>
+        <w:t xml:space="preserve">include </w:t>
+      </w:r>
+      <w:r>
+        <w:rPr>
+          <w:rFonts w:ascii="Times New Roman" w:eastAsia="Times New Roman" w:hAnsi="Times New Roman" w:cs="Times New Roman"/>
+          <w:color w:val="000000"/>
+          <w:sz w:val="24"/>
+          <w:szCs w:val="24"/>
+        </w:rPr>
+        <w:t>registry violations, child pornography possession (not creation), and indecency- or solicitation-type offenses. </w:t>
+      </w:r>
+      <w:r>
+        <w:rPr>
+          <w:rFonts w:ascii="Times New Roman" w:eastAsia="Times New Roman" w:hAnsi="Times New Roman" w:cs="Times New Roman"/>
+          <w:color w:val="000000"/>
+          <w:sz w:val="24"/>
+          <w:szCs w:val="24"/>
+        </w:rPr>
+        <w:t xml:space="preserve">ICJIA has an extensive list with offense category, offense description, crime class, and statute, which is available upon request. </w:t>
+      </w:r>
+    </w:p>
+    <w:p/>
+    <w:p/>
+    <w:p>
+      <w:r>
+        <w:t>How do we determine our agreement number for SFY21?</w:t>
+      </w:r>
+    </w:p>
+    <w:p/>
+    <w:p>
+      <w:r>
+        <w:t>3/23/2020</w:t>
+      </w:r>
+    </w:p>
+    <w:p>
+      <w:r>
+        <w:t xml:space="preserve">On the NOFO Application it asks for the Agreement number on #7. Since all application types (even those who’ve been previously approved) are to be selected as “new”, would the Agreement Number be left blank? </w:t>
+      </w:r>
+      <w:proofErr w:type="gramStart"/>
+      <w:r>
+        <w:t>Of course</w:t>
+      </w:r>
+      <w:proofErr w:type="gramEnd"/>
+      <w:r>
+        <w:t xml:space="preserve"> #8, Previous Agreement Numbers, would be filled with the current and previous agreement numbers.</w:t>
+      </w:r>
+    </w:p>
+    <w:p>
+      <w:pPr>
+        <w:rPr>
+          <w:rFonts w:ascii="Times New Roman" w:eastAsia="Times New Roman" w:hAnsi="Times New Roman" w:cs="Times New Roman"/>
+          <w:color w:val="000000"/>
+          <w:sz w:val="24"/>
+          <w:szCs w:val="24"/>
+        </w:rPr>
+      </w:pPr>
+    </w:p>
+    <w:p>
+      <w:pPr>
+        <w:rPr>
+          <w:rFonts w:ascii="Times New Roman" w:hAnsi="Times New Roman" w:cs="Times New Roman"/>
+        </w:rPr>
+      </w:pPr>
+      <w:r>
+        <w:rPr>
+          <w:rFonts w:ascii="Times New Roman" w:eastAsia="Times New Roman" w:hAnsi="Times New Roman" w:cs="Times New Roman"/>
+          <w:color w:val="000000"/>
+          <w:sz w:val="24"/>
+          <w:szCs w:val="24"/>
+        </w:rPr>
+        <w:lastRenderedPageBreak/>
+        <w:t xml:space="preserve">Grantees should leave the grant agreement number blank when filling out the applications. Agreement numbers </w:t>
+      </w:r>
+      <w:r>
+        <w:rPr>
+          <w:rFonts w:ascii="Times New Roman" w:eastAsia="Times New Roman" w:hAnsi="Times New Roman" w:cs="Times New Roman"/>
+          <w:color w:val="000000"/>
+          <w:sz w:val="24"/>
+          <w:szCs w:val="24"/>
+        </w:rPr>
+        <w:t xml:space="preserve">will be automatically generated by ICJIA </w:t>
+      </w:r>
+      <w:r>
+        <w:rPr>
+          <w:rFonts w:ascii="Times New Roman" w:eastAsia="Times New Roman" w:hAnsi="Times New Roman" w:cs="Times New Roman"/>
+          <w:color w:val="000000"/>
+          <w:sz w:val="24"/>
+          <w:szCs w:val="24"/>
+        </w:rPr>
+        <w:t xml:space="preserve">once </w:t>
+      </w:r>
+      <w:r>
+        <w:rPr>
+          <w:rFonts w:ascii="Times New Roman" w:eastAsia="Times New Roman" w:hAnsi="Times New Roman" w:cs="Times New Roman"/>
+          <w:color w:val="000000"/>
+          <w:sz w:val="24"/>
+          <w:szCs w:val="24"/>
+        </w:rPr>
+        <w:t>funding determinations have been made.</w:t>
+      </w:r>
+    </w:p>
+    <w:bookmarkEnd w:id="4"/>
+    <w:p>
+      <w:pPr>
+        <w:rPr>
+          <w:rFonts w:ascii="Times New Roman" w:hAnsi="Times New Roman" w:cs="Times New Roman"/>
+          <w:sz w:val="24"/>
+          <w:szCs w:val="24"/>
+        </w:rPr>
+      </w:pPr>
+    </w:p>
+    <w:p>
+      <w:pPr>
+        <w:rPr>
+          <w:rFonts w:ascii="Times New Roman" w:hAnsi="Times New Roman" w:cs="Times New Roman"/>
+          <w:sz w:val="24"/>
+          <w:szCs w:val="24"/>
+        </w:rPr>
+      </w:pPr>
+    </w:p>
+    <w:p>
+      <w:r>
+        <w:t>3/23/2020</w:t>
+      </w:r>
+    </w:p>
+    <w:p>
+      <w:r>
+        <w:t>In looking at the NOFO schedule we recognize a Notice of Intent is due today.  What does this consist of? </w:t>
+      </w:r>
+    </w:p>
+    <w:p>
+      <w:pPr>
+        <w:rPr>
+          <w:color w:val="000000"/>
+          <w:sz w:val="24"/>
+          <w:szCs w:val="24"/>
+        </w:rPr>
+      </w:pPr>
+    </w:p>
+    <w:p>
+      <w:pPr>
+        <w:rPr>
+          <w:rFonts w:ascii="Times New Roman" w:hAnsi="Times New Roman" w:cs="Times New Roman"/>
+          <w:color w:val="000000"/>
+          <w:sz w:val="24"/>
+          <w:szCs w:val="24"/>
+        </w:rPr>
+      </w:pPr>
+      <w:r>
+        <w:rPr>
+          <w:rFonts w:ascii="Times New Roman" w:hAnsi="Times New Roman" w:cs="Times New Roman"/>
+          <w:color w:val="000000"/>
+          <w:sz w:val="24"/>
+          <w:szCs w:val="24"/>
+        </w:rPr>
+        <w:t>As indicated on page 17 of the Adult Redeploy Illinois NOFO Instructions, under the "Applicant Submission and Information Section",  agencies interested in applying are strongly encouraged to complete an online Notice of Intent form by 11:59 p.m. by March 23, 2020. Submission of a Notice of Intent is nonbinding and will be used for internal planning purposes only. Upon receipt of a Notice of Intent, ICJIA will offer technical assistance to agencies which have not yet demonstrated GATA compliance. Failure to submit a Notice of Intent by the deadline above may result in an agency not receiving technical assistance with respect to GATA compliance, thereby risking their grant eligibility.</w:t>
+      </w:r>
+      <w:bookmarkStart w:id="7" w:name="_Hlk535481226"/>
+      <w:r>
+        <w:rPr>
+          <w:rFonts w:ascii="Times New Roman" w:hAnsi="Times New Roman" w:cs="Times New Roman"/>
+          <w:color w:val="000000"/>
+          <w:sz w:val="24"/>
+          <w:szCs w:val="24"/>
+        </w:rPr>
+        <w:t xml:space="preserve"> The online Notice of Intent is available at: </w:t>
+      </w:r>
+      <w:hyperlink r:id="rId9" w:tgtFrame="_blank" w:history="1">
+        <w:r>
+          <w:rPr>
+            <w:rStyle w:val="Hyperlink"/>
+            <w:rFonts w:ascii="Times New Roman" w:hAnsi="Times New Roman" w:cs="Times New Roman"/>
+            <w:sz w:val="24"/>
+            <w:szCs w:val="24"/>
+          </w:rPr>
+          <w:t>https://icjia.az1.qualtrics.com/jfe/form/SV_bPpc05teP4IArvn</w:t>
+        </w:r>
+      </w:hyperlink>
+      <w:r>
+        <w:rPr>
+          <w:rFonts w:ascii="Times New Roman" w:hAnsi="Times New Roman" w:cs="Times New Roman"/>
+          <w:color w:val="000000"/>
+          <w:sz w:val="24"/>
+          <w:szCs w:val="24"/>
+        </w:rPr>
+        <w:t>. </w:t>
+      </w:r>
+      <w:bookmarkEnd w:id="7"/>
+    </w:p>
+    <w:p>
+      <w:pPr>
+        <w:rPr>
+          <w:rFonts w:ascii="Times New Roman" w:hAnsi="Times New Roman" w:cs="Times New Roman"/>
+          <w:sz w:val="24"/>
+          <w:szCs w:val="24"/>
+        </w:rPr>
+      </w:pPr>
+    </w:p>
+    <w:p>
+      <w:pPr>
+        <w:rPr>
+          <w:rFonts w:ascii="Times New Roman" w:hAnsi="Times New Roman" w:cs="Times New Roman"/>
+          <w:b/>
+          <w:sz w:val="24"/>
+          <w:szCs w:val="24"/>
+        </w:rPr>
+      </w:pPr>
+      <w:bookmarkStart w:id="8" w:name="_Hlk35934630"/>
+      <w:r>
+        <w:rPr>
+          <w:rFonts w:ascii="Times New Roman" w:hAnsi="Times New Roman" w:cs="Times New Roman"/>
+          <w:b/>
+          <w:color w:val="000000"/>
+          <w:sz w:val="24"/>
+          <w:szCs w:val="24"/>
+          <w:bdr w:val="none" w:sz="0" w:space="0" w:color="auto" w:frame="1"/>
+        </w:rPr>
+        <w:t>Update: The Notice of Intent due date has been extended to April 6, 2020.</w:t>
+      </w:r>
+    </w:p>
+    <w:p/>
+    <w:p/>
+    <w:p>
+      <w:r>
+        <w:t>In the past we have been approved to enter different data into this section. This data reflects people who were sentenced to probation and later committed to IDOC since this is our target population.  Please reference prior or current grant applications.  Is this still acceptable?</w:t>
+      </w:r>
+    </w:p>
+    <w:p>
+      <w:pPr>
+        <w:rPr>
+          <w:rFonts w:ascii="Times New Roman" w:hAnsi="Times New Roman" w:cs="Times New Roman"/>
+          <w:sz w:val="24"/>
+          <w:szCs w:val="24"/>
+        </w:rPr>
+      </w:pPr>
+    </w:p>
+    <w:bookmarkEnd w:id="8"/>
+    <w:p>
+      <w:pPr>
+        <w:pStyle w:val="xmsonormal"/>
+      </w:pPr>
+      <w:r>
+        <w:rPr>
+          <w:rFonts w:ascii="Times New Roman" w:hAnsi="Times New Roman" w:cs="Times New Roman"/>
+          <w:sz w:val="24"/>
+          <w:szCs w:val="24"/>
+        </w:rPr>
+        <w:t>Complete the table in Section 4 in the Program Narrative as instructed using data from the 2017-2019 eligibility tables. These data provide a picture of how the local jurisdiction currently uses prison for probation-eligible offenses. All applicants are expected to review and reflect on this information which is central to Adult Redeploy Illinois goals.</w:t>
+      </w:r>
+    </w:p>
+    <w:p>
+      <w:pPr>
+        <w:pStyle w:val="xmsonormal"/>
+      </w:pPr>
+      <w:r>
+        <w:rPr>
+          <w:rFonts w:ascii="Times New Roman" w:hAnsi="Times New Roman" w:cs="Times New Roman"/>
+          <w:sz w:val="24"/>
+          <w:szCs w:val="24"/>
+        </w:rPr>
+        <w:t> </w:t>
+      </w:r>
+    </w:p>
+    <w:p>
+      <w:pPr>
+        <w:pStyle w:val="xmsonormal"/>
+      </w:pPr>
+      <w:r>
+        <w:rPr>
+          <w:rFonts w:ascii="Times New Roman" w:hAnsi="Times New Roman" w:cs="Times New Roman"/>
+          <w:sz w:val="24"/>
+          <w:szCs w:val="24"/>
+        </w:rPr>
+        <w:t xml:space="preserve">Additional information on the way the target population for the application is defined and calculated should be detailed in Section 6a., describing the target population. There, too, you can discuss how past processes worked. All information will be </w:t>
+      </w:r>
+      <w:proofErr w:type="gramStart"/>
+      <w:r>
+        <w:rPr>
+          <w:rFonts w:ascii="Times New Roman" w:hAnsi="Times New Roman" w:cs="Times New Roman"/>
+          <w:sz w:val="24"/>
+          <w:szCs w:val="24"/>
+        </w:rPr>
+        <w:t>taken into account</w:t>
+      </w:r>
+      <w:proofErr w:type="gramEnd"/>
+      <w:r>
+        <w:rPr>
+          <w:rFonts w:ascii="Times New Roman" w:hAnsi="Times New Roman" w:cs="Times New Roman"/>
+          <w:sz w:val="24"/>
+          <w:szCs w:val="24"/>
+        </w:rPr>
+        <w:t xml:space="preserve"> during the review process.</w:t>
+      </w:r>
+    </w:p>
+    <w:p>
+      <w:pPr>
+        <w:rPr>
+          <w:rFonts w:ascii="Times New Roman" w:hAnsi="Times New Roman" w:cs="Times New Roman"/>
+          <w:sz w:val="24"/>
+          <w:szCs w:val="24"/>
+        </w:rPr>
+      </w:pPr>
+    </w:p>
     <w:sectPr>
-      <w:headerReference w:type="even" r:id="rId8"/>
-      <w:headerReference w:type="default" r:id="rId9"/>
-      <w:footerReference w:type="even" r:id="rId10"/>
-      <w:footerReference w:type="default" r:id="rId11"/>
-      <w:headerReference w:type="first" r:id="rId12"/>
-      <w:footerReference w:type="first" r:id="rId13"/>
+      <w:headerReference w:type="even" r:id="rId10"/>
+      <w:headerReference w:type="default" r:id="rId11"/>
+      <w:footerReference w:type="even" r:id="rId12"/>
+      <w:footerReference w:type="default" r:id="rId13"/>
+      <w:headerReference w:type="first" r:id="rId14"/>
+      <w:footerReference w:type="first" r:id="rId15"/>
       <w:pgSz w:w="12240" w:h="15840"/>
       <w:pgMar w:top="1440" w:right="1440" w:bottom="1440" w:left="1440" w:header="432" w:footer="432" w:gutter="0"/>
       <w:cols w:space="720"/>
@@ -1584,6 +2433,279 @@
     </w:pPr>
   </w:p>
 </w:hdr>
+</file>
+
+<file path=word/numbering.xml><?xml version="1.0" encoding="utf-8"?>
+<w:numbering xmlns:wpc="http://schemas.microsoft.com/office/word/2010/wordprocessingCanvas" xmlns:cx="http://schemas.microsoft.com/office/drawing/2014/chartex" xmlns:cx1="http://schemas.microsoft.com/office/drawing/2015/9/8/chartex" xmlns:cx2="http://schemas.microsoft.com/office/drawing/2015/10/21/chartex" xmlns:cx3="http://schemas.microsoft.com/office/drawing/2016/5/9/chartex" xmlns:cx4="http://schemas.microsoft.com/office/drawing/2016/5/10/chartex" xmlns:cx5="http://schemas.microsoft.com/office/drawing/2016/5/11/chartex" xmlns:cx6="http://schemas.microsoft.com/office/drawing/2016/5/12/chartex" xmlns:cx7="http://schemas.microsoft.com/office/drawing/2016/5/13/chartex" xmlns:cx8="http://schemas.microsoft.com/office/drawing/2016/5/14/chartex" xmlns:mc="http://schemas.openxmlformats.org/markup-compatibility/2006" xmlns:aink="http://schemas.microsoft.com/office/drawing/2016/ink" xmlns:am3d="http://schemas.microsoft.com/office/drawing/2017/model3d" xmlns:o="urn:schemas-microsoft-com:office:office" xmlns:r="http://schemas.openxmlformats.org/officeDocument/2006/relationships" xmlns:m="http://schemas.openxmlformats.org/officeDocument/2006/math" xmlns:v="urn:schemas-microsoft-com:vml" xmlns:wp14="http://schemas.microsoft.com/office/word/2010/wordprocessingDrawing" xmlns:wp="http://schemas.openxmlformats.org/drawingml/2006/wordprocessingDrawing" xmlns:w10="urn:schemas-microsoft-com:office:word" xmlns:w="http://schemas.openxmlformats.org/wordprocessingml/2006/main" xmlns:w14="http://schemas.microsoft.com/office/word/2010/wordml" xmlns:w15="http://schemas.microsoft.com/office/word/2012/wordml" xmlns:w16cid="http://schemas.microsoft.com/office/word/2016/wordml/cid" xmlns:w16se="http://schemas.microsoft.com/office/word/2015/wordml/symex" xmlns:wpg="http://schemas.microsoft.com/office/word/2010/wordprocessingGroup" xmlns:wpi="http://schemas.microsoft.com/office/word/2010/wordprocessingInk" xmlns:wne="http://schemas.microsoft.com/office/word/2006/wordml" xmlns:wps="http://schemas.microsoft.com/office/word/2010/wordprocessingShape" mc:Ignorable="w14 w15 w16se w16cid wp14">
+  <w:abstractNum w:abstractNumId="0" w15:restartNumberingAfterBreak="0">
+    <w:nsid w:val="4B967FD5"/>
+    <w:multiLevelType w:val="hybridMultilevel"/>
+    <w:tmpl w:val="506CC44A"/>
+    <w:lvl w:ilvl="0" w:tplc="04090001">
+      <w:start w:val="1"/>
+      <w:numFmt w:val="bullet"/>
+      <w:lvlText w:val=""/>
+      <w:lvlJc w:val="left"/>
+      <w:pPr>
+        <w:ind w:left="720" w:hanging="360"/>
+      </w:pPr>
+      <w:rPr>
+        <w:rFonts w:ascii="Symbol" w:hAnsi="Symbol" w:hint="default"/>
+      </w:rPr>
+    </w:lvl>
+    <w:lvl w:ilvl="1" w:tplc="04090003">
+      <w:start w:val="1"/>
+      <w:numFmt w:val="bullet"/>
+      <w:lvlText w:val="o"/>
+      <w:lvlJc w:val="left"/>
+      <w:pPr>
+        <w:ind w:left="1440" w:hanging="360"/>
+      </w:pPr>
+      <w:rPr>
+        <w:rFonts w:ascii="Courier New" w:hAnsi="Courier New" w:cs="Courier New" w:hint="default"/>
+      </w:rPr>
+    </w:lvl>
+    <w:lvl w:ilvl="2" w:tplc="04090005">
+      <w:start w:val="1"/>
+      <w:numFmt w:val="bullet"/>
+      <w:lvlText w:val=""/>
+      <w:lvlJc w:val="left"/>
+      <w:pPr>
+        <w:ind w:left="2160" w:hanging="360"/>
+      </w:pPr>
+      <w:rPr>
+        <w:rFonts w:ascii="Wingdings" w:hAnsi="Wingdings" w:hint="default"/>
+      </w:rPr>
+    </w:lvl>
+    <w:lvl w:ilvl="3" w:tplc="04090001">
+      <w:start w:val="1"/>
+      <w:numFmt w:val="bullet"/>
+      <w:lvlText w:val=""/>
+      <w:lvlJc w:val="left"/>
+      <w:pPr>
+        <w:ind w:left="2880" w:hanging="360"/>
+      </w:pPr>
+      <w:rPr>
+        <w:rFonts w:ascii="Symbol" w:hAnsi="Symbol" w:hint="default"/>
+      </w:rPr>
+    </w:lvl>
+    <w:lvl w:ilvl="4" w:tplc="04090003">
+      <w:start w:val="1"/>
+      <w:numFmt w:val="bullet"/>
+      <w:lvlText w:val="o"/>
+      <w:lvlJc w:val="left"/>
+      <w:pPr>
+        <w:ind w:left="3600" w:hanging="360"/>
+      </w:pPr>
+      <w:rPr>
+        <w:rFonts w:ascii="Courier New" w:hAnsi="Courier New" w:cs="Courier New" w:hint="default"/>
+      </w:rPr>
+    </w:lvl>
+    <w:lvl w:ilvl="5" w:tplc="04090005">
+      <w:start w:val="1"/>
+      <w:numFmt w:val="bullet"/>
+      <w:lvlText w:val=""/>
+      <w:lvlJc w:val="left"/>
+      <w:pPr>
+        <w:ind w:left="4320" w:hanging="360"/>
+      </w:pPr>
+      <w:rPr>
+        <w:rFonts w:ascii="Wingdings" w:hAnsi="Wingdings" w:hint="default"/>
+      </w:rPr>
+    </w:lvl>
+    <w:lvl w:ilvl="6" w:tplc="04090001">
+      <w:start w:val="1"/>
+      <w:numFmt w:val="bullet"/>
+      <w:lvlText w:val=""/>
+      <w:lvlJc w:val="left"/>
+      <w:pPr>
+        <w:ind w:left="5040" w:hanging="360"/>
+      </w:pPr>
+      <w:rPr>
+        <w:rFonts w:ascii="Symbol" w:hAnsi="Symbol" w:hint="default"/>
+      </w:rPr>
+    </w:lvl>
+    <w:lvl w:ilvl="7" w:tplc="04090003">
+      <w:start w:val="1"/>
+      <w:numFmt w:val="bullet"/>
+      <w:lvlText w:val="o"/>
+      <w:lvlJc w:val="left"/>
+      <w:pPr>
+        <w:ind w:left="5760" w:hanging="360"/>
+      </w:pPr>
+      <w:rPr>
+        <w:rFonts w:ascii="Courier New" w:hAnsi="Courier New" w:cs="Courier New" w:hint="default"/>
+      </w:rPr>
+    </w:lvl>
+    <w:lvl w:ilvl="8" w:tplc="04090005">
+      <w:start w:val="1"/>
+      <w:numFmt w:val="bullet"/>
+      <w:lvlText w:val=""/>
+      <w:lvlJc w:val="left"/>
+      <w:pPr>
+        <w:ind w:left="6480" w:hanging="360"/>
+      </w:pPr>
+      <w:rPr>
+        <w:rFonts w:ascii="Wingdings" w:hAnsi="Wingdings" w:hint="default"/>
+      </w:rPr>
+    </w:lvl>
+  </w:abstractNum>
+  <w:abstractNum w:abstractNumId="1" w15:restartNumberingAfterBreak="0">
+    <w:nsid w:val="70EC5A10"/>
+    <w:multiLevelType w:val="multilevel"/>
+    <w:tmpl w:val="AD3443E6"/>
+    <w:lvl w:ilvl="0">
+      <w:start w:val="1"/>
+      <w:numFmt w:val="bullet"/>
+      <w:lvlText w:val=""/>
+      <w:lvlJc w:val="left"/>
+      <w:pPr>
+        <w:tabs>
+          <w:tab w:val="num" w:pos="720"/>
+        </w:tabs>
+        <w:ind w:left="720" w:hanging="360"/>
+      </w:pPr>
+      <w:rPr>
+        <w:rFonts w:ascii="Symbol" w:hAnsi="Symbol" w:hint="default"/>
+        <w:sz w:val="20"/>
+      </w:rPr>
+    </w:lvl>
+    <w:lvl w:ilvl="1">
+      <w:start w:val="1"/>
+      <w:numFmt w:val="bullet"/>
+      <w:lvlText w:val="o"/>
+      <w:lvlJc w:val="left"/>
+      <w:pPr>
+        <w:tabs>
+          <w:tab w:val="num" w:pos="1440"/>
+        </w:tabs>
+        <w:ind w:left="1440" w:hanging="360"/>
+      </w:pPr>
+      <w:rPr>
+        <w:rFonts w:ascii="Courier New" w:hAnsi="Courier New" w:cs="Times New Roman" w:hint="default"/>
+        <w:sz w:val="20"/>
+      </w:rPr>
+    </w:lvl>
+    <w:lvl w:ilvl="2">
+      <w:start w:val="1"/>
+      <w:numFmt w:val="bullet"/>
+      <w:lvlText w:val=""/>
+      <w:lvlJc w:val="left"/>
+      <w:pPr>
+        <w:tabs>
+          <w:tab w:val="num" w:pos="2160"/>
+        </w:tabs>
+        <w:ind w:left="2160" w:hanging="360"/>
+      </w:pPr>
+      <w:rPr>
+        <w:rFonts w:ascii="Wingdings" w:hAnsi="Wingdings" w:hint="default"/>
+        <w:sz w:val="20"/>
+      </w:rPr>
+    </w:lvl>
+    <w:lvl w:ilvl="3">
+      <w:start w:val="1"/>
+      <w:numFmt w:val="bullet"/>
+      <w:lvlText w:val=""/>
+      <w:lvlJc w:val="left"/>
+      <w:pPr>
+        <w:tabs>
+          <w:tab w:val="num" w:pos="2880"/>
+        </w:tabs>
+        <w:ind w:left="2880" w:hanging="360"/>
+      </w:pPr>
+      <w:rPr>
+        <w:rFonts w:ascii="Wingdings" w:hAnsi="Wingdings" w:hint="default"/>
+        <w:sz w:val="20"/>
+      </w:rPr>
+    </w:lvl>
+    <w:lvl w:ilvl="4">
+      <w:start w:val="1"/>
+      <w:numFmt w:val="bullet"/>
+      <w:lvlText w:val=""/>
+      <w:lvlJc w:val="left"/>
+      <w:pPr>
+        <w:tabs>
+          <w:tab w:val="num" w:pos="3600"/>
+        </w:tabs>
+        <w:ind w:left="3600" w:hanging="360"/>
+      </w:pPr>
+      <w:rPr>
+        <w:rFonts w:ascii="Wingdings" w:hAnsi="Wingdings" w:hint="default"/>
+        <w:sz w:val="20"/>
+      </w:rPr>
+    </w:lvl>
+    <w:lvl w:ilvl="5">
+      <w:start w:val="1"/>
+      <w:numFmt w:val="bullet"/>
+      <w:lvlText w:val=""/>
+      <w:lvlJc w:val="left"/>
+      <w:pPr>
+        <w:tabs>
+          <w:tab w:val="num" w:pos="4320"/>
+        </w:tabs>
+        <w:ind w:left="4320" w:hanging="360"/>
+      </w:pPr>
+      <w:rPr>
+        <w:rFonts w:ascii="Wingdings" w:hAnsi="Wingdings" w:hint="default"/>
+        <w:sz w:val="20"/>
+      </w:rPr>
+    </w:lvl>
+    <w:lvl w:ilvl="6">
+      <w:start w:val="1"/>
+      <w:numFmt w:val="bullet"/>
+      <w:lvlText w:val=""/>
+      <w:lvlJc w:val="left"/>
+      <w:pPr>
+        <w:tabs>
+          <w:tab w:val="num" w:pos="5040"/>
+        </w:tabs>
+        <w:ind w:left="5040" w:hanging="360"/>
+      </w:pPr>
+      <w:rPr>
+        <w:rFonts w:ascii="Wingdings" w:hAnsi="Wingdings" w:hint="default"/>
+        <w:sz w:val="20"/>
+      </w:rPr>
+    </w:lvl>
+    <w:lvl w:ilvl="7">
+      <w:start w:val="1"/>
+      <w:numFmt w:val="bullet"/>
+      <w:lvlText w:val=""/>
+      <w:lvlJc w:val="left"/>
+      <w:pPr>
+        <w:tabs>
+          <w:tab w:val="num" w:pos="5760"/>
+        </w:tabs>
+        <w:ind w:left="5760" w:hanging="360"/>
+      </w:pPr>
+      <w:rPr>
+        <w:rFonts w:ascii="Wingdings" w:hAnsi="Wingdings" w:hint="default"/>
+        <w:sz w:val="20"/>
+      </w:rPr>
+    </w:lvl>
+    <w:lvl w:ilvl="8">
+      <w:start w:val="1"/>
+      <w:numFmt w:val="bullet"/>
+      <w:lvlText w:val=""/>
+      <w:lvlJc w:val="left"/>
+      <w:pPr>
+        <w:tabs>
+          <w:tab w:val="num" w:pos="6480"/>
+        </w:tabs>
+        <w:ind w:left="6480" w:hanging="360"/>
+      </w:pPr>
+      <w:rPr>
+        <w:rFonts w:ascii="Wingdings" w:hAnsi="Wingdings" w:hint="default"/>
+        <w:sz w:val="20"/>
+      </w:rPr>
+    </w:lvl>
+  </w:abstractNum>
+  <w:num w:numId="1">
+    <w:abstractNumId w:val="0"/>
+  </w:num>
+  <w:num w:numId="2">
+    <w:abstractNumId w:val="1"/>
+  </w:num>
+</w:numbering>
 </file>
 
 <file path=word/styles.xml><?xml version="1.0" encoding="utf-8"?>
@@ -2202,6 +3324,24 @@
       <w:rFonts w:ascii="Calibri" w:hAnsi="Calibri" w:cs="Calibri"/>
     </w:rPr>
   </w:style>
+  <w:style w:type="paragraph" w:styleId="ListParagraph">
+    <w:name w:val="List Paragraph"/>
+    <w:basedOn w:val="Normal"/>
+    <w:uiPriority w:val="34"/>
+    <w:qFormat/>
+    <w:rsid w:val="00EC49B1"/>
+    <w:pPr>
+      <w:ind w:left="720"/>
+    </w:pPr>
+  </w:style>
+  <w:style w:type="paragraph" w:styleId="NormalWeb">
+    <w:name w:val="Normal (Web)"/>
+    <w:basedOn w:val="Normal"/>
+    <w:uiPriority w:val="99"/>
+    <w:semiHidden/>
+    <w:unhideWhenUsed/>
+    <w:rsid w:val="00E05762"/>
+  </w:style>
 </w:styles>
 </file>
 

</xml_diff>

<commit_message>
fix: update ARI NOFO questions
</commit_message>
<xml_diff>
--- a/public/materials/funding/2020-ari-sfy21/SFY21ARINOFOQuestions.docx
+++ b/public/materials/funding/2020-ari-sfy21/SFY21ARINOFOQuestions.docx
@@ -3288,8 +3288,6 @@
       <w:r>
         <w:t xml:space="preserve"> by subcontractor in the Budget template? Or did that apply to sub awards and since these are subcontract, it doesn’t apply? </w:t>
       </w:r>
-      <w:bookmarkStart w:id="9" w:name="_GoBack"/>
-      <w:bookmarkEnd w:id="9"/>
     </w:p>
     <w:p/>
     <w:p>
@@ -3528,13 +3526,7 @@
     </w:p>
     <w:p>
       <w:r>
-        <w:t>Is there a different narrative format for the sites submitting for continued funding</w:t>
-      </w:r>
-      <w:r>
-        <w:t>?</w:t>
-      </w:r>
-      <w:r>
-        <w:t>  I see the narrative titled “implementation grant”.  Do I use this narrative format also as a site applying for continued funding?</w:t>
+        <w:t>Is there a different narrative format for the sites submitting for continued funding?  I see the narrative titled “implementation grant”.  Do I use this narrative format also as a site applying for continued funding?</w:t>
       </w:r>
     </w:p>
     <w:p>
@@ -3567,6 +3559,7 @@
           <w:rPr>
             <w:rStyle w:val="Hyperlink"/>
             <w:rFonts w:ascii="Times New Roman" w:hAnsi="Times New Roman" w:cs="Times New Roman"/>
+            <w:color w:val="auto"/>
             <w:sz w:val="24"/>
             <w:szCs w:val="24"/>
           </w:rPr>
@@ -3600,13 +3593,274 @@
         </w:rPr>
       </w:pPr>
     </w:p>
+    <w:p>
+      <w:r>
+        <w:t>4/</w:t>
+      </w:r>
+      <w:r>
+        <w:t>9</w:t>
+      </w:r>
+      <w:r>
+        <w:t>/2020</w:t>
+      </w:r>
+    </w:p>
+    <w:p>
+      <w:pPr>
+        <w:rPr>
+          <w:rFonts w:asciiTheme="minorHAnsi" w:hAnsiTheme="minorHAnsi" w:cstheme="minorHAnsi"/>
+        </w:rPr>
+      </w:pPr>
+      <w:r>
+        <w:rPr>
+          <w:rFonts w:asciiTheme="minorHAnsi" w:hAnsiTheme="minorHAnsi" w:cstheme="minorHAnsi"/>
+          <w:bdr w:val="none" w:sz="0" w:space="0" w:color="auto" w:frame="1"/>
+        </w:rPr>
+        <w:t>Given the COVID-19 crisis, is the deadline for this application going to be extended?</w:t>
+      </w:r>
+    </w:p>
+    <w:p>
+      <w:pPr>
+        <w:pStyle w:val="NormalWeb"/>
+      </w:pPr>
+      <w:r>
+        <w:rPr>
+          <w:bdr w:val="none" w:sz="0" w:space="0" w:color="auto" w:frame="1"/>
+        </w:rPr>
+        <w:t> </w:t>
+      </w:r>
+    </w:p>
+    <w:p>
+      <w:pPr>
+        <w:pStyle w:val="NormalWeb"/>
+        <w:rPr>
+          <w:rFonts w:ascii="Times New Roman" w:hAnsi="Times New Roman" w:cs="Times New Roman"/>
+        </w:rPr>
+      </w:pPr>
+      <w:r>
+        <w:rPr>
+          <w:rFonts w:ascii="Times New Roman" w:hAnsi="Times New Roman" w:cs="Times New Roman"/>
+          <w:bdr w:val="none" w:sz="0" w:space="0" w:color="auto" w:frame="1"/>
+        </w:rPr>
+        <w:lastRenderedPageBreak/>
+        <w:t>There are no plans to extend the due date beyond Tuesday, April 14, which is an extension from the original due date of March 31. We need to adhere to this timeline in order to be able to open the grants by the July 1 start date of the state fiscal year.</w:t>
+      </w:r>
+    </w:p>
+    <w:p>
+      <w:pPr>
+        <w:rPr>
+          <w:rFonts w:ascii="Arial" w:hAnsi="Arial" w:cs="Arial"/>
+          <w:sz w:val="20"/>
+          <w:szCs w:val="20"/>
+          <w:bdr w:val="none" w:sz="0" w:space="0" w:color="auto" w:frame="1"/>
+        </w:rPr>
+      </w:pPr>
+    </w:p>
+    <w:p>
+      <w:pPr>
+        <w:rPr>
+          <w:rFonts w:asciiTheme="minorHAnsi" w:hAnsiTheme="minorHAnsi" w:cstheme="minorHAnsi"/>
+        </w:rPr>
+      </w:pPr>
+      <w:r>
+        <w:rPr>
+          <w:rFonts w:asciiTheme="minorHAnsi" w:hAnsiTheme="minorHAnsi" w:cstheme="minorHAnsi"/>
+          <w:bdr w:val="none" w:sz="0" w:space="0" w:color="auto" w:frame="1"/>
+        </w:rPr>
+        <w:t>Given the COVID-19 crisis, will program start date be extended?</w:t>
+      </w:r>
+    </w:p>
+    <w:p>
+      <w:pPr>
+        <w:pStyle w:val="NormalWeb"/>
+      </w:pPr>
+      <w:r>
+        <w:rPr>
+          <w:rFonts w:ascii="Arial" w:hAnsi="Arial" w:cs="Arial"/>
+          <w:sz w:val="20"/>
+          <w:szCs w:val="20"/>
+          <w:bdr w:val="none" w:sz="0" w:space="0" w:color="auto" w:frame="1"/>
+        </w:rPr>
+        <w:t> </w:t>
+      </w:r>
+    </w:p>
+    <w:p>
+      <w:pPr>
+        <w:pStyle w:val="NormalWeb"/>
+        <w:rPr>
+          <w:rFonts w:ascii="Times New Roman" w:hAnsi="Times New Roman" w:cs="Times New Roman"/>
+          <w:sz w:val="24"/>
+          <w:szCs w:val="24"/>
+        </w:rPr>
+      </w:pPr>
+      <w:r>
+        <w:rPr>
+          <w:rFonts w:ascii="Times New Roman" w:hAnsi="Times New Roman" w:cs="Times New Roman"/>
+          <w:sz w:val="24"/>
+          <w:szCs w:val="24"/>
+          <w:bdr w:val="none" w:sz="0" w:space="0" w:color="auto" w:frame="1"/>
+        </w:rPr>
+        <w:t>No. We are holding to the July 1 start date in order to allow awardees access to the full 12 months of state funding.</w:t>
+      </w:r>
+    </w:p>
+    <w:p>
+      <w:pPr>
+        <w:pStyle w:val="NormalWeb"/>
+      </w:pPr>
+      <w:r>
+        <w:rPr>
+          <w:bdr w:val="none" w:sz="0" w:space="0" w:color="auto" w:frame="1"/>
+        </w:rPr>
+        <w:t> </w:t>
+      </w:r>
+    </w:p>
+    <w:p>
+      <w:pPr>
+        <w:rPr>
+          <w:rFonts w:asciiTheme="minorHAnsi" w:hAnsiTheme="minorHAnsi" w:cstheme="minorHAnsi"/>
+        </w:rPr>
+      </w:pPr>
+      <w:r>
+        <w:rPr>
+          <w:rFonts w:asciiTheme="minorHAnsi" w:hAnsiTheme="minorHAnsi" w:cstheme="minorHAnsi"/>
+          <w:bdr w:val="none" w:sz="0" w:space="0" w:color="auto" w:frame="1"/>
+        </w:rPr>
+        <w:t xml:space="preserve">Is this grant being awarded to programs in the planning phase? </w:t>
+      </w:r>
+    </w:p>
+    <w:p>
+      <w:pPr>
+        <w:pStyle w:val="NormalWeb"/>
+      </w:pPr>
+      <w:r>
+        <w:rPr>
+          <w:rFonts w:ascii="Arial" w:hAnsi="Arial" w:cs="Arial"/>
+          <w:sz w:val="20"/>
+          <w:szCs w:val="20"/>
+          <w:bdr w:val="none" w:sz="0" w:space="0" w:color="auto" w:frame="1"/>
+        </w:rPr>
+        <w:t> </w:t>
+      </w:r>
+    </w:p>
+    <w:p>
+      <w:pPr>
+        <w:pStyle w:val="NormalWeb"/>
+        <w:rPr>
+          <w:rFonts w:ascii="Times New Roman" w:hAnsi="Times New Roman" w:cs="Times New Roman"/>
+          <w:sz w:val="24"/>
+          <w:szCs w:val="24"/>
+        </w:rPr>
+      </w:pPr>
+      <w:r>
+        <w:rPr>
+          <w:rFonts w:ascii="Times New Roman" w:hAnsi="Times New Roman" w:cs="Times New Roman"/>
+          <w:sz w:val="24"/>
+          <w:szCs w:val="24"/>
+          <w:bdr w:val="none" w:sz="0" w:space="0" w:color="auto" w:frame="1"/>
+        </w:rPr>
+        <w:t xml:space="preserve">This Notice of Funding Opportunity (NOFO) is for implementation grants. If funds are available, a separate NOFO may be released for planning grants. To learn about future funding opportunities through ARI and ICJIA, sign up for the </w:t>
+      </w:r>
+      <w:hyperlink r:id="rId18" w:tgtFrame="_blank" w:history="1">
+        <w:r>
+          <w:rPr>
+            <w:rStyle w:val="Hyperlink"/>
+            <w:rFonts w:ascii="Times New Roman" w:hAnsi="Times New Roman" w:cs="Times New Roman"/>
+            <w:color w:val="auto"/>
+            <w:sz w:val="24"/>
+            <w:szCs w:val="24"/>
+            <w:bdr w:val="none" w:sz="0" w:space="0" w:color="auto" w:frame="1"/>
+          </w:rPr>
+          <w:t>CJ Dispatch listserv</w:t>
+        </w:r>
+      </w:hyperlink>
+      <w:r>
+        <w:rPr>
+          <w:rFonts w:ascii="Times New Roman" w:hAnsi="Times New Roman" w:cs="Times New Roman"/>
+          <w:sz w:val="24"/>
+          <w:szCs w:val="24"/>
+          <w:bdr w:val="none" w:sz="0" w:space="0" w:color="auto" w:frame="1"/>
+        </w:rPr>
+        <w:t>.</w:t>
+      </w:r>
+    </w:p>
+    <w:p>
+      <w:pPr>
+        <w:pStyle w:val="NormalWeb"/>
+        <w:rPr>
+          <w:rFonts w:ascii="Times New Roman" w:hAnsi="Times New Roman" w:cs="Times New Roman"/>
+        </w:rPr>
+      </w:pPr>
+      <w:r>
+        <w:rPr>
+          <w:rFonts w:ascii="Times New Roman" w:hAnsi="Times New Roman" w:cs="Times New Roman"/>
+          <w:bdr w:val="none" w:sz="0" w:space="0" w:color="auto" w:frame="1"/>
+        </w:rPr>
+        <w:t> </w:t>
+      </w:r>
+    </w:p>
+    <w:p>
+      <w:pPr>
+        <w:rPr>
+          <w:rFonts w:asciiTheme="minorHAnsi" w:hAnsiTheme="minorHAnsi" w:cstheme="minorHAnsi"/>
+        </w:rPr>
+      </w:pPr>
+      <w:r>
+        <w:rPr>
+          <w:rFonts w:asciiTheme="minorHAnsi" w:hAnsiTheme="minorHAnsi" w:cstheme="minorHAnsi"/>
+          <w:bdr w:val="none" w:sz="0" w:space="0" w:color="auto" w:frame="1"/>
+        </w:rPr>
+        <w:t xml:space="preserve">Is this opportunity available annually? </w:t>
+      </w:r>
+    </w:p>
+    <w:p>
+      <w:pPr>
+        <w:pStyle w:val="NormalWeb"/>
+      </w:pPr>
+      <w:r>
+        <w:rPr>
+          <w:bdr w:val="none" w:sz="0" w:space="0" w:color="auto" w:frame="1"/>
+        </w:rPr>
+        <w:t> </w:t>
+      </w:r>
+    </w:p>
+    <w:p>
+      <w:pPr>
+        <w:pStyle w:val="NormalWeb"/>
+        <w:textAlignment w:val="baseline"/>
+        <w:rPr>
+          <w:rFonts w:ascii="Times New Roman" w:hAnsi="Times New Roman" w:cs="Times New Roman"/>
+          <w:sz w:val="24"/>
+          <w:szCs w:val="24"/>
+        </w:rPr>
+      </w:pPr>
+      <w:r>
+        <w:rPr>
+          <w:rFonts w:ascii="Times New Roman" w:hAnsi="Times New Roman" w:cs="Times New Roman"/>
+          <w:sz w:val="24"/>
+          <w:szCs w:val="24"/>
+          <w:bdr w:val="none" w:sz="0" w:space="0" w:color="auto" w:frame="1"/>
+        </w:rPr>
+        <w:t>Subject to the State’s annual appropriations process, ARI provides funding to local jurisdictions planning and implementing prison diversion programs. Based on the current NOFO, successful applicants may be awarded additional funding of up to two years after the initial funding period, contingent upon satisfactory performance and availability of funds. The possibility of other annual funding opportunities over the next 36 months, therefore, will depend on future funding levels and the awards made from this NOFO.</w:t>
+      </w:r>
+    </w:p>
+    <w:p/>
+    <w:p>
+      <w:pPr>
+        <w:rPr>
+          <w:rFonts w:ascii="Times New Roman" w:hAnsi="Times New Roman" w:cs="Times New Roman"/>
+          <w:sz w:val="24"/>
+          <w:szCs w:val="24"/>
+        </w:rPr>
+      </w:pPr>
+      <w:bookmarkStart w:id="9" w:name="_GoBack"/>
+      <w:bookmarkEnd w:id="9"/>
+    </w:p>
     <w:sectPr>
-      <w:headerReference w:type="even" r:id="rId18"/>
-      <w:headerReference w:type="default" r:id="rId19"/>
-      <w:footerReference w:type="even" r:id="rId20"/>
-      <w:footerReference w:type="default" r:id="rId21"/>
-      <w:headerReference w:type="first" r:id="rId22"/>
-      <w:footerReference w:type="first" r:id="rId23"/>
+      <w:headerReference w:type="even" r:id="rId19"/>
+      <w:headerReference w:type="default" r:id="rId20"/>
+      <w:footerReference w:type="even" r:id="rId21"/>
+      <w:footerReference w:type="default" r:id="rId22"/>
+      <w:headerReference w:type="first" r:id="rId23"/>
+      <w:footerReference w:type="first" r:id="rId24"/>
       <w:pgSz w:w="12240" w:h="15840"/>
       <w:pgMar w:top="1440" w:right="1440" w:bottom="1440" w:left="1440" w:header="432" w:footer="432" w:gutter="0"/>
       <w:cols w:space="720"/>
@@ -3912,6 +4166,345 @@
     </w:lvl>
   </w:abstractNum>
   <w:abstractNum w:abstractNumId="1" w15:restartNumberingAfterBreak="0">
+    <w:nsid w:val="6A30143B"/>
+    <w:multiLevelType w:val="multilevel"/>
+    <w:tmpl w:val="B472E5F2"/>
+    <w:lvl w:ilvl="0">
+      <w:start w:val="1"/>
+      <w:numFmt w:val="decimal"/>
+      <w:lvlText w:val="%1."/>
+      <w:lvlJc w:val="left"/>
+      <w:pPr>
+        <w:tabs>
+          <w:tab w:val="num" w:pos="720"/>
+        </w:tabs>
+        <w:ind w:left="720" w:hanging="360"/>
+      </w:pPr>
+    </w:lvl>
+    <w:lvl w:ilvl="1" w:tentative="1">
+      <w:start w:val="1"/>
+      <w:numFmt w:val="decimal"/>
+      <w:lvlText w:val="%2."/>
+      <w:lvlJc w:val="left"/>
+      <w:pPr>
+        <w:tabs>
+          <w:tab w:val="num" w:pos="1440"/>
+        </w:tabs>
+        <w:ind w:left="1440" w:hanging="360"/>
+      </w:pPr>
+    </w:lvl>
+    <w:lvl w:ilvl="2" w:tentative="1">
+      <w:start w:val="1"/>
+      <w:numFmt w:val="decimal"/>
+      <w:lvlText w:val="%3."/>
+      <w:lvlJc w:val="left"/>
+      <w:pPr>
+        <w:tabs>
+          <w:tab w:val="num" w:pos="2160"/>
+        </w:tabs>
+        <w:ind w:left="2160" w:hanging="360"/>
+      </w:pPr>
+    </w:lvl>
+    <w:lvl w:ilvl="3" w:tentative="1">
+      <w:start w:val="1"/>
+      <w:numFmt w:val="decimal"/>
+      <w:lvlText w:val="%4."/>
+      <w:lvlJc w:val="left"/>
+      <w:pPr>
+        <w:tabs>
+          <w:tab w:val="num" w:pos="2880"/>
+        </w:tabs>
+        <w:ind w:left="2880" w:hanging="360"/>
+      </w:pPr>
+    </w:lvl>
+    <w:lvl w:ilvl="4" w:tentative="1">
+      <w:start w:val="1"/>
+      <w:numFmt w:val="decimal"/>
+      <w:lvlText w:val="%5."/>
+      <w:lvlJc w:val="left"/>
+      <w:pPr>
+        <w:tabs>
+          <w:tab w:val="num" w:pos="3600"/>
+        </w:tabs>
+        <w:ind w:left="3600" w:hanging="360"/>
+      </w:pPr>
+    </w:lvl>
+    <w:lvl w:ilvl="5" w:tentative="1">
+      <w:start w:val="1"/>
+      <w:numFmt w:val="decimal"/>
+      <w:lvlText w:val="%6."/>
+      <w:lvlJc w:val="left"/>
+      <w:pPr>
+        <w:tabs>
+          <w:tab w:val="num" w:pos="4320"/>
+        </w:tabs>
+        <w:ind w:left="4320" w:hanging="360"/>
+      </w:pPr>
+    </w:lvl>
+    <w:lvl w:ilvl="6" w:tentative="1">
+      <w:start w:val="1"/>
+      <w:numFmt w:val="decimal"/>
+      <w:lvlText w:val="%7."/>
+      <w:lvlJc w:val="left"/>
+      <w:pPr>
+        <w:tabs>
+          <w:tab w:val="num" w:pos="5040"/>
+        </w:tabs>
+        <w:ind w:left="5040" w:hanging="360"/>
+      </w:pPr>
+    </w:lvl>
+    <w:lvl w:ilvl="7" w:tentative="1">
+      <w:start w:val="1"/>
+      <w:numFmt w:val="decimal"/>
+      <w:lvlText w:val="%8."/>
+      <w:lvlJc w:val="left"/>
+      <w:pPr>
+        <w:tabs>
+          <w:tab w:val="num" w:pos="5760"/>
+        </w:tabs>
+        <w:ind w:left="5760" w:hanging="360"/>
+      </w:pPr>
+    </w:lvl>
+    <w:lvl w:ilvl="8" w:tentative="1">
+      <w:start w:val="1"/>
+      <w:numFmt w:val="decimal"/>
+      <w:lvlText w:val="%9."/>
+      <w:lvlJc w:val="left"/>
+      <w:pPr>
+        <w:tabs>
+          <w:tab w:val="num" w:pos="6480"/>
+        </w:tabs>
+        <w:ind w:left="6480" w:hanging="360"/>
+      </w:pPr>
+    </w:lvl>
+  </w:abstractNum>
+  <w:abstractNum w:abstractNumId="2" w15:restartNumberingAfterBreak="0">
+    <w:nsid w:val="6CAD0641"/>
+    <w:multiLevelType w:val="multilevel"/>
+    <w:tmpl w:val="5DC020A0"/>
+    <w:lvl w:ilvl="0">
+      <w:start w:val="3"/>
+      <w:numFmt w:val="decimal"/>
+      <w:lvlText w:val="%1."/>
+      <w:lvlJc w:val="left"/>
+      <w:pPr>
+        <w:tabs>
+          <w:tab w:val="num" w:pos="720"/>
+        </w:tabs>
+        <w:ind w:left="720" w:hanging="360"/>
+      </w:pPr>
+    </w:lvl>
+    <w:lvl w:ilvl="1" w:tentative="1">
+      <w:start w:val="1"/>
+      <w:numFmt w:val="decimal"/>
+      <w:lvlText w:val="%2."/>
+      <w:lvlJc w:val="left"/>
+      <w:pPr>
+        <w:tabs>
+          <w:tab w:val="num" w:pos="1440"/>
+        </w:tabs>
+        <w:ind w:left="1440" w:hanging="360"/>
+      </w:pPr>
+    </w:lvl>
+    <w:lvl w:ilvl="2" w:tentative="1">
+      <w:start w:val="1"/>
+      <w:numFmt w:val="decimal"/>
+      <w:lvlText w:val="%3."/>
+      <w:lvlJc w:val="left"/>
+      <w:pPr>
+        <w:tabs>
+          <w:tab w:val="num" w:pos="2160"/>
+        </w:tabs>
+        <w:ind w:left="2160" w:hanging="360"/>
+      </w:pPr>
+    </w:lvl>
+    <w:lvl w:ilvl="3" w:tentative="1">
+      <w:start w:val="1"/>
+      <w:numFmt w:val="decimal"/>
+      <w:lvlText w:val="%4."/>
+      <w:lvlJc w:val="left"/>
+      <w:pPr>
+        <w:tabs>
+          <w:tab w:val="num" w:pos="2880"/>
+        </w:tabs>
+        <w:ind w:left="2880" w:hanging="360"/>
+      </w:pPr>
+    </w:lvl>
+    <w:lvl w:ilvl="4" w:tentative="1">
+      <w:start w:val="1"/>
+      <w:numFmt w:val="decimal"/>
+      <w:lvlText w:val="%5."/>
+      <w:lvlJc w:val="left"/>
+      <w:pPr>
+        <w:tabs>
+          <w:tab w:val="num" w:pos="3600"/>
+        </w:tabs>
+        <w:ind w:left="3600" w:hanging="360"/>
+      </w:pPr>
+    </w:lvl>
+    <w:lvl w:ilvl="5" w:tentative="1">
+      <w:start w:val="1"/>
+      <w:numFmt w:val="decimal"/>
+      <w:lvlText w:val="%6."/>
+      <w:lvlJc w:val="left"/>
+      <w:pPr>
+        <w:tabs>
+          <w:tab w:val="num" w:pos="4320"/>
+        </w:tabs>
+        <w:ind w:left="4320" w:hanging="360"/>
+      </w:pPr>
+    </w:lvl>
+    <w:lvl w:ilvl="6" w:tentative="1">
+      <w:start w:val="1"/>
+      <w:numFmt w:val="decimal"/>
+      <w:lvlText w:val="%7."/>
+      <w:lvlJc w:val="left"/>
+      <w:pPr>
+        <w:tabs>
+          <w:tab w:val="num" w:pos="5040"/>
+        </w:tabs>
+        <w:ind w:left="5040" w:hanging="360"/>
+      </w:pPr>
+    </w:lvl>
+    <w:lvl w:ilvl="7" w:tentative="1">
+      <w:start w:val="1"/>
+      <w:numFmt w:val="decimal"/>
+      <w:lvlText w:val="%8."/>
+      <w:lvlJc w:val="left"/>
+      <w:pPr>
+        <w:tabs>
+          <w:tab w:val="num" w:pos="5760"/>
+        </w:tabs>
+        <w:ind w:left="5760" w:hanging="360"/>
+      </w:pPr>
+    </w:lvl>
+    <w:lvl w:ilvl="8" w:tentative="1">
+      <w:start w:val="1"/>
+      <w:numFmt w:val="decimal"/>
+      <w:lvlText w:val="%9."/>
+      <w:lvlJc w:val="left"/>
+      <w:pPr>
+        <w:tabs>
+          <w:tab w:val="num" w:pos="6480"/>
+        </w:tabs>
+        <w:ind w:left="6480" w:hanging="360"/>
+      </w:pPr>
+    </w:lvl>
+  </w:abstractNum>
+  <w:abstractNum w:abstractNumId="3" w15:restartNumberingAfterBreak="0">
+    <w:nsid w:val="6DF652EB"/>
+    <w:multiLevelType w:val="multilevel"/>
+    <w:tmpl w:val="B3A8A290"/>
+    <w:lvl w:ilvl="0">
+      <w:start w:val="4"/>
+      <w:numFmt w:val="decimal"/>
+      <w:lvlText w:val="%1."/>
+      <w:lvlJc w:val="left"/>
+      <w:pPr>
+        <w:tabs>
+          <w:tab w:val="num" w:pos="720"/>
+        </w:tabs>
+        <w:ind w:left="720" w:hanging="360"/>
+      </w:pPr>
+    </w:lvl>
+    <w:lvl w:ilvl="1" w:tentative="1">
+      <w:start w:val="1"/>
+      <w:numFmt w:val="decimal"/>
+      <w:lvlText w:val="%2."/>
+      <w:lvlJc w:val="left"/>
+      <w:pPr>
+        <w:tabs>
+          <w:tab w:val="num" w:pos="1440"/>
+        </w:tabs>
+        <w:ind w:left="1440" w:hanging="360"/>
+      </w:pPr>
+    </w:lvl>
+    <w:lvl w:ilvl="2" w:tentative="1">
+      <w:start w:val="1"/>
+      <w:numFmt w:val="decimal"/>
+      <w:lvlText w:val="%3."/>
+      <w:lvlJc w:val="left"/>
+      <w:pPr>
+        <w:tabs>
+          <w:tab w:val="num" w:pos="2160"/>
+        </w:tabs>
+        <w:ind w:left="2160" w:hanging="360"/>
+      </w:pPr>
+    </w:lvl>
+    <w:lvl w:ilvl="3" w:tentative="1">
+      <w:start w:val="1"/>
+      <w:numFmt w:val="decimal"/>
+      <w:lvlText w:val="%4."/>
+      <w:lvlJc w:val="left"/>
+      <w:pPr>
+        <w:tabs>
+          <w:tab w:val="num" w:pos="2880"/>
+        </w:tabs>
+        <w:ind w:left="2880" w:hanging="360"/>
+      </w:pPr>
+    </w:lvl>
+    <w:lvl w:ilvl="4" w:tentative="1">
+      <w:start w:val="1"/>
+      <w:numFmt w:val="decimal"/>
+      <w:lvlText w:val="%5."/>
+      <w:lvlJc w:val="left"/>
+      <w:pPr>
+        <w:tabs>
+          <w:tab w:val="num" w:pos="3600"/>
+        </w:tabs>
+        <w:ind w:left="3600" w:hanging="360"/>
+      </w:pPr>
+    </w:lvl>
+    <w:lvl w:ilvl="5" w:tentative="1">
+      <w:start w:val="1"/>
+      <w:numFmt w:val="decimal"/>
+      <w:lvlText w:val="%6."/>
+      <w:lvlJc w:val="left"/>
+      <w:pPr>
+        <w:tabs>
+          <w:tab w:val="num" w:pos="4320"/>
+        </w:tabs>
+        <w:ind w:left="4320" w:hanging="360"/>
+      </w:pPr>
+    </w:lvl>
+    <w:lvl w:ilvl="6" w:tentative="1">
+      <w:start w:val="1"/>
+      <w:numFmt w:val="decimal"/>
+      <w:lvlText w:val="%7."/>
+      <w:lvlJc w:val="left"/>
+      <w:pPr>
+        <w:tabs>
+          <w:tab w:val="num" w:pos="5040"/>
+        </w:tabs>
+        <w:ind w:left="5040" w:hanging="360"/>
+      </w:pPr>
+    </w:lvl>
+    <w:lvl w:ilvl="7" w:tentative="1">
+      <w:start w:val="1"/>
+      <w:numFmt w:val="decimal"/>
+      <w:lvlText w:val="%8."/>
+      <w:lvlJc w:val="left"/>
+      <w:pPr>
+        <w:tabs>
+          <w:tab w:val="num" w:pos="5760"/>
+        </w:tabs>
+        <w:ind w:left="5760" w:hanging="360"/>
+      </w:pPr>
+    </w:lvl>
+    <w:lvl w:ilvl="8" w:tentative="1">
+      <w:start w:val="1"/>
+      <w:numFmt w:val="decimal"/>
+      <w:lvlText w:val="%9."/>
+      <w:lvlJc w:val="left"/>
+      <w:pPr>
+        <w:tabs>
+          <w:tab w:val="num" w:pos="6480"/>
+        </w:tabs>
+        <w:ind w:left="6480" w:hanging="360"/>
+      </w:pPr>
+    </w:lvl>
+  </w:abstractNum>
+  <w:abstractNum w:abstractNumId="4" w15:restartNumberingAfterBreak="0">
     <w:nsid w:val="70EC5A10"/>
     <w:multiLevelType w:val="multilevel"/>
     <w:tmpl w:val="AD3443E6"/>
@@ -4060,11 +4653,136 @@
       </w:rPr>
     </w:lvl>
   </w:abstractNum>
+  <w:abstractNum w:abstractNumId="5" w15:restartNumberingAfterBreak="0">
+    <w:nsid w:val="7C243BB4"/>
+    <w:multiLevelType w:val="multilevel"/>
+    <w:tmpl w:val="4A50712A"/>
+    <w:lvl w:ilvl="0">
+      <w:start w:val="2"/>
+      <w:numFmt w:val="decimal"/>
+      <w:lvlText w:val="%1."/>
+      <w:lvlJc w:val="left"/>
+      <w:pPr>
+        <w:tabs>
+          <w:tab w:val="num" w:pos="720"/>
+        </w:tabs>
+        <w:ind w:left="720" w:hanging="360"/>
+      </w:pPr>
+    </w:lvl>
+    <w:lvl w:ilvl="1" w:tentative="1">
+      <w:start w:val="1"/>
+      <w:numFmt w:val="decimal"/>
+      <w:lvlText w:val="%2."/>
+      <w:lvlJc w:val="left"/>
+      <w:pPr>
+        <w:tabs>
+          <w:tab w:val="num" w:pos="1440"/>
+        </w:tabs>
+        <w:ind w:left="1440" w:hanging="360"/>
+      </w:pPr>
+    </w:lvl>
+    <w:lvl w:ilvl="2" w:tentative="1">
+      <w:start w:val="1"/>
+      <w:numFmt w:val="decimal"/>
+      <w:lvlText w:val="%3."/>
+      <w:lvlJc w:val="left"/>
+      <w:pPr>
+        <w:tabs>
+          <w:tab w:val="num" w:pos="2160"/>
+        </w:tabs>
+        <w:ind w:left="2160" w:hanging="360"/>
+      </w:pPr>
+    </w:lvl>
+    <w:lvl w:ilvl="3" w:tentative="1">
+      <w:start w:val="1"/>
+      <w:numFmt w:val="decimal"/>
+      <w:lvlText w:val="%4."/>
+      <w:lvlJc w:val="left"/>
+      <w:pPr>
+        <w:tabs>
+          <w:tab w:val="num" w:pos="2880"/>
+        </w:tabs>
+        <w:ind w:left="2880" w:hanging="360"/>
+      </w:pPr>
+    </w:lvl>
+    <w:lvl w:ilvl="4" w:tentative="1">
+      <w:start w:val="1"/>
+      <w:numFmt w:val="decimal"/>
+      <w:lvlText w:val="%5."/>
+      <w:lvlJc w:val="left"/>
+      <w:pPr>
+        <w:tabs>
+          <w:tab w:val="num" w:pos="3600"/>
+        </w:tabs>
+        <w:ind w:left="3600" w:hanging="360"/>
+      </w:pPr>
+    </w:lvl>
+    <w:lvl w:ilvl="5" w:tentative="1">
+      <w:start w:val="1"/>
+      <w:numFmt w:val="decimal"/>
+      <w:lvlText w:val="%6."/>
+      <w:lvlJc w:val="left"/>
+      <w:pPr>
+        <w:tabs>
+          <w:tab w:val="num" w:pos="4320"/>
+        </w:tabs>
+        <w:ind w:left="4320" w:hanging="360"/>
+      </w:pPr>
+    </w:lvl>
+    <w:lvl w:ilvl="6" w:tentative="1">
+      <w:start w:val="1"/>
+      <w:numFmt w:val="decimal"/>
+      <w:lvlText w:val="%7."/>
+      <w:lvlJc w:val="left"/>
+      <w:pPr>
+        <w:tabs>
+          <w:tab w:val="num" w:pos="5040"/>
+        </w:tabs>
+        <w:ind w:left="5040" w:hanging="360"/>
+      </w:pPr>
+    </w:lvl>
+    <w:lvl w:ilvl="7" w:tentative="1">
+      <w:start w:val="1"/>
+      <w:numFmt w:val="decimal"/>
+      <w:lvlText w:val="%8."/>
+      <w:lvlJc w:val="left"/>
+      <w:pPr>
+        <w:tabs>
+          <w:tab w:val="num" w:pos="5760"/>
+        </w:tabs>
+        <w:ind w:left="5760" w:hanging="360"/>
+      </w:pPr>
+    </w:lvl>
+    <w:lvl w:ilvl="8" w:tentative="1">
+      <w:start w:val="1"/>
+      <w:numFmt w:val="decimal"/>
+      <w:lvlText w:val="%9."/>
+      <w:lvlJc w:val="left"/>
+      <w:pPr>
+        <w:tabs>
+          <w:tab w:val="num" w:pos="6480"/>
+        </w:tabs>
+        <w:ind w:left="6480" w:hanging="360"/>
+      </w:pPr>
+    </w:lvl>
+  </w:abstractNum>
   <w:num w:numId="1">
     <w:abstractNumId w:val="0"/>
   </w:num>
   <w:num w:numId="2">
+    <w:abstractNumId w:val="4"/>
+  </w:num>
+  <w:num w:numId="3">
     <w:abstractNumId w:val="1"/>
+  </w:num>
+  <w:num w:numId="4">
+    <w:abstractNumId w:val="5"/>
+  </w:num>
+  <w:num w:numId="5">
+    <w:abstractNumId w:val="2"/>
+  </w:num>
+  <w:num w:numId="6">
+    <w:abstractNumId w:val="3"/>
   </w:num>
 </w:numbering>
 </file>

</xml_diff>